<commit_message>
Added formal record for this week
</commit_message>
<xml_diff>
--- a/RecordsOfSupervision/template.docx
+++ b/RecordsOfSupervision/template.docx
@@ -111,7 +111,6 @@
                 <w:spacing w:val="0"/>
                 <w:position w:val="0"/>
                 <w:sz w:val="22"/>
-                <w:shd w:fill="auto" w:val="clear"/>
               </w:rPr>
             </w:pPr>
             <w:r>
@@ -155,7 +154,6 @@
                 <w:spacing w:val="0"/>
                 <w:position w:val="0"/>
                 <w:sz w:val="22"/>
-                <w:shd w:fill="auto" w:val="clear"/>
               </w:rPr>
             </w:pPr>
             <w:r>
@@ -198,7 +196,6 @@
                 <w:spacing w:val="0"/>
                 <w:position w:val="0"/>
                 <w:sz w:val="22"/>
-                <w:shd w:fill="auto" w:val="clear"/>
               </w:rPr>
             </w:pPr>
             <w:r>
@@ -242,7 +239,6 @@
                 <w:spacing w:val="0"/>
                 <w:position w:val="0"/>
                 <w:sz w:val="22"/>
-                <w:shd w:fill="auto" w:val="clear"/>
               </w:rPr>
             </w:pPr>
             <w:r>
@@ -313,7 +309,6 @@
                 <w:spacing w:val="0"/>
                 <w:position w:val="0"/>
                 <w:sz w:val="22"/>
-                <w:shd w:fill="auto" w:val="clear"/>
               </w:rPr>
             </w:pPr>
             <w:r>
@@ -357,7 +352,6 @@
                 <w:spacing w:val="0"/>
                 <w:position w:val="0"/>
                 <w:sz w:val="22"/>
-                <w:shd w:fill="auto" w:val="clear"/>
               </w:rPr>
             </w:pPr>
             <w:r>
@@ -406,7 +400,6 @@
                 <w:spacing w:val="0"/>
                 <w:position w:val="0"/>
                 <w:sz w:val="22"/>
-                <w:shd w:fill="auto" w:val="clear"/>
               </w:rPr>
             </w:pPr>
             <w:r>
@@ -450,19 +443,18 @@
                 <w:spacing w:val="0"/>
                 <w:position w:val="0"/>
                 <w:sz w:val="22"/>
-                <w:shd w:fill="auto" w:val="clear"/>
-              </w:rPr>
-            </w:pPr>
-            <w:r>
-              <w:rPr>
-                <w:rFonts w:ascii="Calibri" w:hAnsi="Calibri" w:cs="Calibri" w:eastAsia="Calibri"/>
-                <w:color w:val="auto"/>
-                <w:spacing w:val="0"/>
-                <w:position w:val="0"/>
-                <w:sz w:val="22"/>
-                <w:shd w:fill="auto" w:val="clear"/>
-              </w:rPr>
-              <w:t xml:space="preserve">07/09/2022</w:t>
+              </w:rPr>
+            </w:pPr>
+            <w:r>
+              <w:rPr>
+                <w:rFonts w:ascii="Calibri" w:hAnsi="Calibri" w:cs="Calibri" w:eastAsia="Calibri"/>
+                <w:color w:val="auto"/>
+                <w:spacing w:val="0"/>
+                <w:position w:val="0"/>
+                <w:sz w:val="22"/>
+                <w:shd w:fill="auto" w:val="clear"/>
+              </w:rPr>
+              <w:t xml:space="preserve">2022-10-19</w:t>
             </w:r>
           </w:p>
         </w:tc>
@@ -520,7 +512,6 @@
                 <w:spacing w:val="0"/>
                 <w:position w:val="0"/>
                 <w:sz w:val="22"/>
-                <w:shd w:fill="auto" w:val="clear"/>
               </w:rPr>
             </w:pPr>
             <w:r>
@@ -626,7 +617,6 @@
                 <w:spacing w:val="0"/>
                 <w:position w:val="0"/>
                 <w:sz w:val="22"/>
-                <w:shd w:fill="auto" w:val="clear"/>
               </w:rPr>
             </w:pPr>
           </w:p>
@@ -685,7 +675,6 @@
                 <w:spacing w:val="0"/>
                 <w:position w:val="0"/>
                 <w:sz w:val="22"/>
-                <w:shd w:fill="auto" w:val="clear"/>
               </w:rPr>
             </w:pPr>
             <w:r>
@@ -780,7 +769,6 @@
                 <w:spacing w:val="0"/>
                 <w:position w:val="0"/>
                 <w:sz w:val="22"/>
-                <w:shd w:fill="auto" w:val="clear"/>
               </w:rPr>
             </w:pPr>
           </w:p>
@@ -839,7 +827,6 @@
                 <w:spacing w:val="0"/>
                 <w:position w:val="0"/>
                 <w:sz w:val="22"/>
-                <w:shd w:fill="auto" w:val="clear"/>
               </w:rPr>
             </w:pPr>
             <w:r>
@@ -934,7 +921,6 @@
                 <w:spacing w:val="0"/>
                 <w:position w:val="0"/>
                 <w:sz w:val="22"/>
-                <w:shd w:fill="auto" w:val="clear"/>
               </w:rPr>
             </w:pPr>
           </w:p>
@@ -994,7 +980,6 @@
                 <w:spacing w:val="0"/>
                 <w:position w:val="0"/>
                 <w:sz w:val="22"/>
-                <w:shd w:fill="auto" w:val="clear"/>
               </w:rPr>
             </w:pPr>
             <w:r>
@@ -1097,7 +1082,6 @@
                 <w:spacing w:val="0"/>
                 <w:position w:val="0"/>
                 <w:sz w:val="22"/>
-                <w:shd w:fill="auto" w:val="clear"/>
               </w:rPr>
             </w:pPr>
             <w:r>
@@ -1192,7 +1176,6 @@
                 <w:spacing w:val="0"/>
                 <w:position w:val="0"/>
                 <w:sz w:val="22"/>
-                <w:shd w:fill="auto" w:val="clear"/>
               </w:rPr>
             </w:pPr>
           </w:p>

</xml_diff>

<commit_message>
lit review and supervision record
Proof-read literature review section and added formal record of supervision
</commit_message>
<xml_diff>
--- a/RecordsOfSupervision/template.docx
+++ b/RecordsOfSupervision/template.docx
@@ -454,7 +454,7 @@
                 <w:sz w:val="22"/>
                 <w:shd w:fill="auto" w:val="clear"/>
               </w:rPr>
-              <w:t xml:space="preserve">2022-10-19</w:t>
+              <w:t xml:space="preserve">2022-11-09</w:t>
             </w:r>
           </w:p>
         </w:tc>
@@ -587,10 +587,102 @@
                 <w:spacing w:val="0"/>
                 <w:position w:val="0"/>
                 <w:sz w:val="22"/>
-                <w:shd w:fill="auto" w:val="clear"/>
-              </w:rPr>
-            </w:pPr>
-          </w:p>
+              </w:rPr>
+            </w:pPr>
+          </w:p>
+        </w:tc>
+      </w:tr>
+    </w:tbl>
+    <w:p>
+      <w:pPr>
+        <w:spacing w:before="0" w:after="0" w:line="240"/>
+        <w:ind w:right="0" w:left="0" w:firstLine="0"/>
+        <w:jc w:val="left"/>
+        <w:rPr>
+          <w:rFonts w:ascii="Calibri" w:hAnsi="Calibri" w:cs="Calibri" w:eastAsia="Calibri"/>
+          <w:color w:val="auto"/>
+          <w:spacing w:val="0"/>
+          <w:position w:val="0"/>
+          <w:sz w:val="22"/>
+          <w:shd w:fill="auto" w:val="clear"/>
+        </w:rPr>
+      </w:pPr>
+    </w:p>
+    <w:tbl>
+      <w:tblPr/>
+      <w:tblGrid>
+        <w:gridCol w:w="9016"/>
+      </w:tblGrid>
+      <w:tr>
+        <w:trPr>
+          <w:trHeight w:val="240" w:hRule="auto"/>
+          <w:jc w:val="left"/>
+        </w:trPr>
+        <w:tc>
+          <w:tcPr>
+            <w:tcW w:w="9016" w:type="dxa"/>
+            <w:tcBorders>
+              <w:top w:val="single" w:color="000000" w:sz="4"/>
+              <w:left w:val="single" w:color="000000" w:sz="4"/>
+              <w:bottom w:val="single" w:color="000000" w:sz="4"/>
+              <w:right w:val="single" w:color="000000" w:sz="4"/>
+            </w:tcBorders>
+            <w:shd w:color="000000" w:fill="ffffff" w:val="clear"/>
+            <w:tcMar>
+              <w:left w:w="108" w:type="dxa"/>
+              <w:right w:w="108" w:type="dxa"/>
+            </w:tcMar>
+            <w:vAlign w:val="top"/>
+          </w:tcPr>
+          <w:p>
+            <w:pPr>
+              <w:spacing w:before="0" w:after="0" w:line="240"/>
+              <w:ind w:right="0" w:left="0" w:firstLine="0"/>
+              <w:jc w:val="left"/>
+              <w:rPr>
+                <w:rFonts w:ascii="Calibri" w:hAnsi="Calibri" w:cs="Calibri" w:eastAsia="Calibri"/>
+                <w:color w:val="auto"/>
+                <w:spacing w:val="0"/>
+                <w:position w:val="0"/>
+                <w:sz w:val="22"/>
+              </w:rPr>
+            </w:pPr>
+            <w:r>
+              <w:rPr>
+                <w:rFonts w:ascii="Calibri" w:hAnsi="Calibri" w:cs="Calibri" w:eastAsia="Calibri"/>
+                <w:b/>
+                <w:color w:val="auto"/>
+                <w:spacing w:val="0"/>
+                <w:position w:val="0"/>
+                <w:sz w:val="22"/>
+                <w:shd w:fill="auto" w:val="clear"/>
+              </w:rPr>
+              <w:t xml:space="preserve">Action items for Student:</w:t>
+            </w:r>
+          </w:p>
+        </w:tc>
+      </w:tr>
+      <w:tr>
+        <w:trPr>
+          <w:trHeight w:val="1" w:hRule="atLeast"/>
+          <w:jc w:val="left"/>
+        </w:trPr>
+        <w:tc>
+          <w:tcPr>
+            <w:tcW w:w="9016" w:type="dxa"/>
+            <w:tcBorders>
+              <w:top w:val="single" w:color="000000" w:sz="4"/>
+              <w:left w:val="single" w:color="000000" w:sz="4"/>
+              <w:bottom w:val="single" w:color="000000" w:sz="4"/>
+              <w:right w:val="single" w:color="000000" w:sz="4"/>
+            </w:tcBorders>
+            <w:shd w:color="000000" w:fill="ffffff" w:val="clear"/>
+            <w:tcMar>
+              <w:left w:w="108" w:type="dxa"/>
+              <w:right w:w="108" w:type="dxa"/>
+            </w:tcMar>
+            <w:vAlign w:val="top"/>
+          </w:tcPr>
           <w:p>
             <w:pPr>
               <w:spacing w:before="0" w:after="0" w:line="240"/>
@@ -687,7 +779,7 @@
                 <w:sz w:val="22"/>
                 <w:shd w:fill="auto" w:val="clear"/>
               </w:rPr>
-              <w:t xml:space="preserve">Action items for Student:</w:t>
+              <w:t xml:space="preserve">Action items for Supervisor:</w:t>
             </w:r>
           </w:p>
         </w:tc>
@@ -713,188 +805,6 @@
             </w:tcMar>
             <w:vAlign w:val="top"/>
           </w:tcPr>
-          <w:p>
-            <w:pPr>
-              <w:spacing w:before="0" w:after="0" w:line="240"/>
-              <w:ind w:right="0" w:left="0" w:firstLine="0"/>
-              <w:jc w:val="left"/>
-              <w:rPr>
-                <w:rFonts w:ascii="Calibri" w:hAnsi="Calibri" w:cs="Calibri" w:eastAsia="Calibri"/>
-                <w:color w:val="auto"/>
-                <w:spacing w:val="0"/>
-                <w:position w:val="0"/>
-                <w:sz w:val="22"/>
-                <w:shd w:fill="auto" w:val="clear"/>
-              </w:rPr>
-            </w:pPr>
-          </w:p>
-          <w:p>
-            <w:pPr>
-              <w:spacing w:before="0" w:after="0" w:line="240"/>
-              <w:ind w:right="0" w:left="0" w:firstLine="0"/>
-              <w:jc w:val="left"/>
-              <w:rPr>
-                <w:rFonts w:ascii="Calibri" w:hAnsi="Calibri" w:cs="Calibri" w:eastAsia="Calibri"/>
-                <w:color w:val="auto"/>
-                <w:spacing w:val="0"/>
-                <w:position w:val="0"/>
-                <w:sz w:val="22"/>
-                <w:shd w:fill="auto" w:val="clear"/>
-              </w:rPr>
-            </w:pPr>
-          </w:p>
-          <w:p>
-            <w:pPr>
-              <w:spacing w:before="0" w:after="0" w:line="240"/>
-              <w:ind w:right="0" w:left="0" w:firstLine="0"/>
-              <w:jc w:val="left"/>
-              <w:rPr>
-                <w:rFonts w:ascii="Calibri" w:hAnsi="Calibri" w:cs="Calibri" w:eastAsia="Calibri"/>
-                <w:color w:val="auto"/>
-                <w:spacing w:val="0"/>
-                <w:position w:val="0"/>
-                <w:sz w:val="22"/>
-                <w:shd w:fill="auto" w:val="clear"/>
-              </w:rPr>
-            </w:pPr>
-          </w:p>
-          <w:p>
-            <w:pPr>
-              <w:spacing w:before="0" w:after="0" w:line="240"/>
-              <w:ind w:right="0" w:left="0" w:firstLine="0"/>
-              <w:jc w:val="left"/>
-              <w:rPr>
-                <w:rFonts w:ascii="Calibri" w:hAnsi="Calibri" w:cs="Calibri" w:eastAsia="Calibri"/>
-                <w:color w:val="auto"/>
-                <w:spacing w:val="0"/>
-                <w:position w:val="0"/>
-                <w:sz w:val="22"/>
-              </w:rPr>
-            </w:pPr>
-          </w:p>
-        </w:tc>
-      </w:tr>
-    </w:tbl>
-    <w:p>
-      <w:pPr>
-        <w:spacing w:before="0" w:after="0" w:line="240"/>
-        <w:ind w:right="0" w:left="0" w:firstLine="0"/>
-        <w:jc w:val="left"/>
-        <w:rPr>
-          <w:rFonts w:ascii="Calibri" w:hAnsi="Calibri" w:cs="Calibri" w:eastAsia="Calibri"/>
-          <w:color w:val="auto"/>
-          <w:spacing w:val="0"/>
-          <w:position w:val="0"/>
-          <w:sz w:val="22"/>
-          <w:shd w:fill="auto" w:val="clear"/>
-        </w:rPr>
-      </w:pPr>
-    </w:p>
-    <w:tbl>
-      <w:tblPr/>
-      <w:tblGrid>
-        <w:gridCol w:w="9016"/>
-      </w:tblGrid>
-      <w:tr>
-        <w:trPr>
-          <w:trHeight w:val="1" w:hRule="atLeast"/>
-          <w:jc w:val="left"/>
-        </w:trPr>
-        <w:tc>
-          <w:tcPr>
-            <w:tcW w:w="9016" w:type="dxa"/>
-            <w:tcBorders>
-              <w:top w:val="single" w:color="000000" w:sz="4"/>
-              <w:left w:val="single" w:color="000000" w:sz="4"/>
-              <w:bottom w:val="single" w:color="000000" w:sz="4"/>
-              <w:right w:val="single" w:color="000000" w:sz="4"/>
-            </w:tcBorders>
-            <w:shd w:color="000000" w:fill="ffffff" w:val="clear"/>
-            <w:tcMar>
-              <w:left w:w="108" w:type="dxa"/>
-              <w:right w:w="108" w:type="dxa"/>
-            </w:tcMar>
-            <w:vAlign w:val="top"/>
-          </w:tcPr>
-          <w:p>
-            <w:pPr>
-              <w:spacing w:before="0" w:after="0" w:line="240"/>
-              <w:ind w:right="0" w:left="0" w:firstLine="0"/>
-              <w:jc w:val="left"/>
-              <w:rPr>
-                <w:rFonts w:ascii="Calibri" w:hAnsi="Calibri" w:cs="Calibri" w:eastAsia="Calibri"/>
-                <w:color w:val="auto"/>
-                <w:spacing w:val="0"/>
-                <w:position w:val="0"/>
-                <w:sz w:val="22"/>
-              </w:rPr>
-            </w:pPr>
-            <w:r>
-              <w:rPr>
-                <w:rFonts w:ascii="Calibri" w:hAnsi="Calibri" w:cs="Calibri" w:eastAsia="Calibri"/>
-                <w:b/>
-                <w:color w:val="auto"/>
-                <w:spacing w:val="0"/>
-                <w:position w:val="0"/>
-                <w:sz w:val="22"/>
-                <w:shd w:fill="auto" w:val="clear"/>
-              </w:rPr>
-              <w:t xml:space="preserve">Action items for Supervisor:</w:t>
-            </w:r>
-          </w:p>
-        </w:tc>
-      </w:tr>
-      <w:tr>
-        <w:trPr>
-          <w:trHeight w:val="1" w:hRule="atLeast"/>
-          <w:jc w:val="left"/>
-        </w:trPr>
-        <w:tc>
-          <w:tcPr>
-            <w:tcW w:w="9016" w:type="dxa"/>
-            <w:tcBorders>
-              <w:top w:val="single" w:color="000000" w:sz="4"/>
-              <w:left w:val="single" w:color="000000" w:sz="4"/>
-              <w:bottom w:val="single" w:color="000000" w:sz="4"/>
-              <w:right w:val="single" w:color="000000" w:sz="4"/>
-            </w:tcBorders>
-            <w:shd w:color="000000" w:fill="ffffff" w:val="clear"/>
-            <w:tcMar>
-              <w:left w:w="108" w:type="dxa"/>
-              <w:right w:w="108" w:type="dxa"/>
-            </w:tcMar>
-            <w:vAlign w:val="top"/>
-          </w:tcPr>
-          <w:p>
-            <w:pPr>
-              <w:spacing w:before="0" w:after="0" w:line="240"/>
-              <w:ind w:right="0" w:left="0" w:firstLine="0"/>
-              <w:jc w:val="left"/>
-              <w:rPr>
-                <w:rFonts w:ascii="Calibri" w:hAnsi="Calibri" w:cs="Calibri" w:eastAsia="Calibri"/>
-                <w:color w:val="auto"/>
-                <w:spacing w:val="0"/>
-                <w:position w:val="0"/>
-                <w:sz w:val="22"/>
-                <w:shd w:fill="auto" w:val="clear"/>
-              </w:rPr>
-            </w:pPr>
-          </w:p>
-          <w:p>
-            <w:pPr>
-              <w:spacing w:before="0" w:after="0" w:line="240"/>
-              <w:ind w:right="0" w:left="0" w:firstLine="0"/>
-              <w:jc w:val="left"/>
-              <w:rPr>
-                <w:rFonts w:ascii="Calibri" w:hAnsi="Calibri" w:cs="Calibri" w:eastAsia="Calibri"/>
-                <w:color w:val="auto"/>
-                <w:spacing w:val="0"/>
-                <w:position w:val="0"/>
-                <w:sz w:val="22"/>
-                <w:shd w:fill="auto" w:val="clear"/>
-              </w:rPr>
-            </w:pPr>
-          </w:p>
           <w:p>
             <w:pPr>
               <w:spacing w:before="0" w:after="0" w:line="240"/>

</xml_diff>